<commit_message>
IS PPractice Class Diagram 1.1
Planteado el diagrama


Former-commit-id: 4644e175d4bc31a2d84c2cd4ea5bf6835d12b29f
Former-commit-id: 59ae7531ea78db54fad96dae9c9da78b2a67a93b
</commit_message>
<xml_diff>
--- a/IS/PPractice Class diagram/100405951-IND-1.docx
+++ b/IS/PPractice Class diagram/100405951-IND-1.docx
@@ -732,6 +732,96 @@
     </w:p>
     <w:p>
       <w:pPr>
+        <w:rPr>
+          <w:rFonts w:ascii="Helvetica" w:hAnsi="Helvetica" w:cs="Helvetica"/>
+          <w:b/>
+          <w:lang w:val="es-ES"/>
+        </w:rPr>
+      </w:pPr>
+    </w:p>
+    <w:p>
+      <w:pPr>
+        <w:rPr>
+          <w:rFonts w:ascii="Helvetica" w:hAnsi="Helvetica" w:cs="Helvetica"/>
+          <w:b/>
+          <w:lang w:val="es-ES"/>
+        </w:rPr>
+      </w:pPr>
+    </w:p>
+    <w:p>
+      <w:pPr>
+        <w:rPr>
+          <w:rFonts w:ascii="Helvetica" w:hAnsi="Helvetica" w:cs="Helvetica"/>
+          <w:b/>
+          <w:lang w:val="es-ES"/>
+        </w:rPr>
+      </w:pPr>
+    </w:p>
+    <w:p>
+      <w:pPr>
+        <w:rPr>
+          <w:rFonts w:ascii="Helvetica" w:hAnsi="Helvetica" w:cs="Helvetica"/>
+          <w:b/>
+          <w:lang w:val="es-ES"/>
+        </w:rPr>
+      </w:pPr>
+    </w:p>
+    <w:p>
+      <w:pPr>
+        <w:rPr>
+          <w:rFonts w:ascii="Helvetica" w:hAnsi="Helvetica" w:cs="Helvetica"/>
+          <w:b/>
+          <w:lang w:val="es-ES"/>
+        </w:rPr>
+      </w:pPr>
+    </w:p>
+    <w:p>
+      <w:pPr>
+        <w:rPr>
+          <w:rFonts w:ascii="Helvetica" w:hAnsi="Helvetica" w:cs="Helvetica"/>
+          <w:b/>
+          <w:lang w:val="es-ES"/>
+        </w:rPr>
+      </w:pPr>
+    </w:p>
+    <w:p>
+      <w:pPr>
+        <w:rPr>
+          <w:rFonts w:ascii="Helvetica" w:hAnsi="Helvetica" w:cs="Helvetica"/>
+          <w:b/>
+          <w:lang w:val="es-ES"/>
+        </w:rPr>
+      </w:pPr>
+    </w:p>
+    <w:p>
+      <w:pPr>
+        <w:rPr>
+          <w:rFonts w:ascii="Helvetica" w:hAnsi="Helvetica" w:cs="Helvetica"/>
+          <w:b/>
+          <w:lang w:val="es-ES"/>
+        </w:rPr>
+      </w:pPr>
+    </w:p>
+    <w:p>
+      <w:pPr>
+        <w:rPr>
+          <w:rFonts w:ascii="Helvetica" w:hAnsi="Helvetica" w:cs="Helvetica"/>
+          <w:b/>
+          <w:lang w:val="es-ES"/>
+        </w:rPr>
+      </w:pPr>
+    </w:p>
+    <w:p>
+      <w:pPr>
+        <w:rPr>
+          <w:rFonts w:ascii="Helvetica" w:hAnsi="Helvetica" w:cs="Helvetica"/>
+          <w:b/>
+          <w:lang w:val="es-ES"/>
+        </w:rPr>
+      </w:pPr>
+    </w:p>
+    <w:p>
+      <w:pPr>
         <w:pStyle w:val="ListParagraph"/>
         <w:numPr>
           <w:ilvl w:val="0"/>
@@ -749,6 +839,7 @@
           <w:b/>
           <w:lang w:val="es-ES"/>
         </w:rPr>
+        <w:lastRenderedPageBreak/>
         <w:t>Model</w:t>
       </w:r>
       <w:r>
@@ -759,6 +850,200 @@
         </w:rPr>
         <w:t>o Conceptual</w:t>
       </w:r>
+    </w:p>
+    <w:p>
+      <w:pPr>
+        <w:rPr>
+          <w:lang w:val="es-ES"/>
+        </w:rPr>
+      </w:pPr>
+      <w:r>
+        <w:rPr>
+          <w:lang w:val="es-ES"/>
+        </w:rPr>
+        <w:t xml:space="preserve">Equipos </w:t>
+      </w:r>
+      <w:r>
+        <w:rPr>
+          <w:lang w:val="es-ES"/>
+        </w:rPr>
+        <w:t>médicos</w:t>
+      </w:r>
+    </w:p>
+    <w:p>
+      <w:pPr>
+        <w:rPr>
+          <w:lang w:val="es-ES"/>
+        </w:rPr>
+      </w:pPr>
+      <w:r>
+        <w:rPr>
+          <w:lang w:val="es-ES"/>
+        </w:rPr>
+        <w:tab/>
+        <w:t>Enfermeras</w:t>
+      </w:r>
+    </w:p>
+    <w:p>
+      <w:pPr>
+        <w:rPr>
+          <w:lang w:val="es-ES"/>
+        </w:rPr>
+      </w:pPr>
+      <w:r>
+        <w:rPr>
+          <w:lang w:val="es-ES"/>
+        </w:rPr>
+        <w:tab/>
+        <w:t>Médicos</w:t>
+      </w:r>
+    </w:p>
+    <w:p>
+      <w:pPr>
+        <w:rPr>
+          <w:lang w:val="es-ES"/>
+        </w:rPr>
+      </w:pPr>
+      <w:r>
+        <w:rPr>
+          <w:lang w:val="es-ES"/>
+        </w:rPr>
+        <w:tab/>
+      </w:r>
+      <w:r>
+        <w:rPr>
+          <w:lang w:val="es-ES"/>
+        </w:rPr>
+        <w:tab/>
+      </w:r>
+      <w:r>
+        <w:rPr>
+          <w:lang w:val="es-ES"/>
+        </w:rPr>
+        <w:t>Otorrinolaringólogo</w:t>
+      </w:r>
+    </w:p>
+    <w:p>
+      <w:pPr>
+        <w:rPr>
+          <w:lang w:val="es-ES"/>
+        </w:rPr>
+      </w:pPr>
+      <w:r>
+        <w:rPr>
+          <w:lang w:val="es-ES"/>
+        </w:rPr>
+        <w:tab/>
+      </w:r>
+      <w:r>
+        <w:rPr>
+          <w:lang w:val="es-ES"/>
+        </w:rPr>
+        <w:tab/>
+      </w:r>
+      <w:r>
+        <w:rPr>
+          <w:lang w:val="es-ES"/>
+        </w:rPr>
+        <w:t>Cirujanos plásticos</w:t>
+      </w:r>
+    </w:p>
+    <w:p>
+      <w:pPr>
+        <w:rPr>
+          <w:lang w:val="es-ES"/>
+        </w:rPr>
+      </w:pPr>
+      <w:r>
+        <w:rPr>
+          <w:lang w:val="es-ES"/>
+        </w:rPr>
+        <w:tab/>
+      </w:r>
+      <w:r>
+        <w:rPr>
+          <w:lang w:val="es-ES"/>
+        </w:rPr>
+        <w:tab/>
+      </w:r>
+      <w:r>
+        <w:rPr>
+          <w:lang w:val="es-ES"/>
+        </w:rPr>
+        <w:t>Cirujanos digestivos</w:t>
+      </w:r>
+    </w:p>
+    <w:p>
+      <w:pPr>
+        <w:rPr>
+          <w:lang w:val="es-ES"/>
+        </w:rPr>
+      </w:pPr>
+      <w:r>
+        <w:rPr>
+          <w:lang w:val="es-ES"/>
+        </w:rPr>
+        <w:t>Pacientes</w:t>
+      </w:r>
+    </w:p>
+    <w:p>
+      <w:pPr>
+        <w:rPr>
+          <w:lang w:val="es-ES"/>
+        </w:rPr>
+      </w:pPr>
+      <w:r>
+        <w:rPr>
+          <w:lang w:val="es-ES"/>
+        </w:rPr>
+        <w:t>Operaciones</w:t>
+      </w:r>
+    </w:p>
+    <w:p>
+      <w:pPr>
+        <w:rPr>
+          <w:lang w:val="es-ES"/>
+        </w:rPr>
+      </w:pPr>
+      <w:r>
+        <w:rPr>
+          <w:lang w:val="es-ES"/>
+        </w:rPr>
+        <w:t>Consultas</w:t>
+      </w:r>
+    </w:p>
+    <w:p>
+      <w:pPr>
+        <w:rPr>
+          <w:lang w:val="es-ES"/>
+        </w:rPr>
+      </w:pPr>
+      <w:r>
+        <w:rPr>
+          <w:lang w:val="es-ES"/>
+        </w:rPr>
+        <w:t>Quirófano</w:t>
+      </w:r>
+    </w:p>
+    <w:p>
+      <w:pPr>
+        <w:rPr>
+          <w:lang w:val="es-ES"/>
+        </w:rPr>
+      </w:pPr>
+      <w:r>
+        <w:rPr>
+          <w:lang w:val="es-ES"/>
+        </w:rPr>
+        <w:t>Seguimiento</w:t>
+      </w:r>
+    </w:p>
+    <w:p>
+      <w:pPr>
+        <w:rPr>
+          <w:lang w:val="es-ES"/>
+        </w:rPr>
+      </w:pPr>
     </w:p>
     <w:p>
       <w:pPr>

</xml_diff>

<commit_message>
IS PPractice Class Diagram 1.2
Redactado y ajustado el diagrama al caso redactado


Former-commit-id: b6bd826b6dc1476f9cfe6c99805e3e76186e739c
</commit_message>
<xml_diff>
--- a/IS/PPractice Class diagram/100405951-IND-1.docx
+++ b/IS/PPractice Class diagram/100405951-IND-1.docx
@@ -142,501 +142,6 @@
     </w:p>
     <w:p>
       <w:pPr>
-        <w:spacing w:before="120" w:after="120" w:line="240" w:lineRule="auto"/>
-        <w:ind w:firstLine="288"/>
-        <w:rPr>
-          <w:lang w:val="es-ES"/>
-        </w:rPr>
-      </w:pPr>
-      <w:r>
-        <w:rPr>
-          <w:lang w:val="es-ES"/>
-        </w:rPr>
-        <w:t>El objetivo de esta tarea es crear un modelo conceptual basado en el ejercicio de la Pr</w:t>
-      </w:r>
-      <w:r>
-        <w:rPr>
-          <w:lang w:val="es-ES"/>
-        </w:rPr>
-        <w:t>á</w:t>
-      </w:r>
-      <w:r>
-        <w:rPr>
-          <w:lang w:val="es-ES"/>
-        </w:rPr>
-        <w:t xml:space="preserve">ctica </w:t>
-      </w:r>
-      <w:r>
-        <w:rPr>
-          <w:lang w:val="es-ES"/>
-        </w:rPr>
-        <w:t>6-Modelado Conceptual</w:t>
-      </w:r>
-      <w:r>
-        <w:rPr>
-          <w:lang w:val="es-ES"/>
-        </w:rPr>
-        <w:t xml:space="preserve"> (diagrama de clases)</w:t>
-      </w:r>
-      <w:r>
-        <w:rPr>
-          <w:lang w:val="es-ES"/>
-        </w:rPr>
-        <w:t xml:space="preserve">. </w:t>
-      </w:r>
-    </w:p>
-    <w:p>
-      <w:pPr>
-        <w:pStyle w:val="ListParagraph"/>
-        <w:numPr>
-          <w:ilvl w:val="0"/>
-          <w:numId w:val="1"/>
-        </w:numPr>
-        <w:spacing w:before="120" w:after="120" w:line="240" w:lineRule="auto"/>
-        <w:rPr>
-          <w:lang w:val="es-ES"/>
-        </w:rPr>
-      </w:pPr>
-      <w:r>
-        <w:rPr>
-          <w:lang w:val="es-ES"/>
-        </w:rPr>
-        <w:t>Tipo de actividad</w:t>
-      </w:r>
-      <w:r>
-        <w:rPr>
-          <w:lang w:val="es-ES"/>
-        </w:rPr>
-        <w:t xml:space="preserve">: </w:t>
-      </w:r>
-      <w:r>
-        <w:rPr>
-          <w:lang w:val="es-ES"/>
-        </w:rPr>
-        <w:t>individual</w:t>
-      </w:r>
-      <w:r>
-        <w:rPr>
-          <w:lang w:val="es-ES"/>
-        </w:rPr>
-        <w:t xml:space="preserve"> </w:t>
-      </w:r>
-    </w:p>
-    <w:p>
-      <w:pPr>
-        <w:pStyle w:val="ListParagraph"/>
-        <w:numPr>
-          <w:ilvl w:val="0"/>
-          <w:numId w:val="1"/>
-        </w:numPr>
-        <w:spacing w:before="120" w:after="120" w:line="240" w:lineRule="auto"/>
-        <w:rPr>
-          <w:lang w:val="es-ES"/>
-        </w:rPr>
-      </w:pPr>
-      <w:r>
-        <w:rPr>
-          <w:lang w:val="es-ES"/>
-        </w:rPr>
-        <w:t>Calificación</w:t>
-      </w:r>
-      <w:r>
-        <w:rPr>
-          <w:lang w:val="es-ES"/>
-        </w:rPr>
-        <w:t xml:space="preserve">: 5% </w:t>
-      </w:r>
-      <w:r>
-        <w:rPr>
-          <w:lang w:val="es-ES"/>
-        </w:rPr>
-        <w:t>(</w:t>
-      </w:r>
-      <w:r>
-        <w:rPr>
-          <w:lang w:val="es-ES"/>
-        </w:rPr>
-        <w:t xml:space="preserve">de la EVALUACIÓN CONTINUA) </w:t>
-      </w:r>
-    </w:p>
-    <w:p>
-      <w:pPr>
-        <w:pStyle w:val="ListParagraph"/>
-        <w:numPr>
-          <w:ilvl w:val="0"/>
-          <w:numId w:val="1"/>
-        </w:numPr>
-        <w:spacing w:before="120" w:after="120" w:line="240" w:lineRule="auto"/>
-        <w:rPr>
-          <w:lang w:val="es-ES"/>
-        </w:rPr>
-      </w:pPr>
-      <w:r>
-        <w:rPr>
-          <w:lang w:val="es-ES"/>
-        </w:rPr>
-        <w:t>Límite</w:t>
-      </w:r>
-      <w:r>
-        <w:rPr>
-          <w:lang w:val="es-ES"/>
-        </w:rPr>
-        <w:t xml:space="preserve">: </w:t>
-      </w:r>
-      <w:r>
-        <w:rPr>
-          <w:lang w:val="es-ES"/>
-        </w:rPr>
-        <w:t>6 de</w:t>
-      </w:r>
-      <w:r>
-        <w:rPr>
-          <w:lang w:val="es-ES"/>
-        </w:rPr>
-        <w:t xml:space="preserve"> </w:t>
-      </w:r>
-      <w:r>
-        <w:rPr>
-          <w:lang w:val="es-ES"/>
-        </w:rPr>
-        <w:t>diciembre</w:t>
-      </w:r>
-      <w:r>
-        <w:rPr>
-          <w:lang w:val="es-ES"/>
-        </w:rPr>
-        <w:t>, 20</w:t>
-      </w:r>
-      <w:r>
-        <w:rPr>
-          <w:lang w:val="es-ES"/>
-        </w:rPr>
-        <w:t>20</w:t>
-      </w:r>
-    </w:p>
-    <w:p>
-      <w:pPr>
-        <w:pStyle w:val="ListParagraph"/>
-        <w:numPr>
-          <w:ilvl w:val="0"/>
-          <w:numId w:val="1"/>
-        </w:numPr>
-        <w:spacing w:before="120" w:after="120" w:line="240" w:lineRule="auto"/>
-        <w:rPr>
-          <w:lang w:val="es-ES"/>
-        </w:rPr>
-      </w:pPr>
-      <w:r>
-        <w:rPr>
-          <w:lang w:val="es-ES"/>
-        </w:rPr>
-        <w:t>Entregable</w:t>
-      </w:r>
-      <w:r>
-        <w:rPr>
-          <w:lang w:val="es-ES"/>
-        </w:rPr>
-        <w:t xml:space="preserve">: </w:t>
-      </w:r>
-    </w:p>
-    <w:p>
-      <w:pPr>
-        <w:pStyle w:val="ListParagraph"/>
-        <w:numPr>
-          <w:ilvl w:val="1"/>
-          <w:numId w:val="1"/>
-        </w:numPr>
-        <w:spacing w:before="120" w:after="120" w:line="240" w:lineRule="auto"/>
-        <w:rPr>
-          <w:lang w:val="es-ES"/>
-        </w:rPr>
-      </w:pPr>
-      <w:r>
-        <w:rPr>
-          <w:lang w:val="es-ES"/>
-        </w:rPr>
-        <w:t>Un</w:t>
-      </w:r>
-      <w:r>
-        <w:rPr>
-          <w:lang w:val="es-ES"/>
-        </w:rPr>
-        <w:t xml:space="preserve"> document</w:t>
-      </w:r>
-      <w:r>
-        <w:rPr>
-          <w:lang w:val="es-ES"/>
-        </w:rPr>
-        <w:t>o</w:t>
-      </w:r>
-      <w:r>
-        <w:rPr>
-          <w:lang w:val="es-ES"/>
-        </w:rPr>
-        <w:t xml:space="preserve"> (1-2 p</w:t>
-      </w:r>
-      <w:r>
-        <w:rPr>
-          <w:lang w:val="es-ES"/>
-        </w:rPr>
-        <w:t>á</w:t>
-      </w:r>
-      <w:r>
-        <w:rPr>
-          <w:lang w:val="es-ES"/>
-        </w:rPr>
-        <w:t>g</w:t>
-      </w:r>
-      <w:r>
-        <w:rPr>
-          <w:lang w:val="es-ES"/>
-        </w:rPr>
-        <w:t>inas</w:t>
-      </w:r>
-      <w:r>
-        <w:rPr>
-          <w:lang w:val="es-ES"/>
-        </w:rPr>
-        <w:t>) inclu</w:t>
-      </w:r>
-      <w:r>
-        <w:rPr>
-          <w:lang w:val="es-ES"/>
-        </w:rPr>
-        <w:t>yendo</w:t>
-      </w:r>
-      <w:r>
-        <w:rPr>
-          <w:lang w:val="es-ES"/>
-        </w:rPr>
-        <w:t xml:space="preserve"> </w:t>
-      </w:r>
-      <w:r>
-        <w:rPr>
-          <w:lang w:val="es-ES"/>
-        </w:rPr>
-        <w:t>una breve descripción del caso utilizado para modelar</w:t>
-      </w:r>
-      <w:r>
-        <w:rPr>
-          <w:lang w:val="es-ES"/>
-        </w:rPr>
-        <w:t xml:space="preserve">, el modelo </w:t>
-      </w:r>
-      <w:r>
-        <w:rPr>
-          <w:lang w:val="es-ES"/>
-        </w:rPr>
-        <w:t xml:space="preserve">conceptual </w:t>
-      </w:r>
-      <w:r>
-        <w:rPr>
-          <w:lang w:val="es-ES"/>
-        </w:rPr>
-        <w:t>y</w:t>
-      </w:r>
-      <w:r>
-        <w:rPr>
-          <w:lang w:val="es-ES"/>
-        </w:rPr>
-        <w:t xml:space="preserve"> </w:t>
-      </w:r>
-      <w:r>
-        <w:rPr>
-          <w:lang w:val="es-ES"/>
-        </w:rPr>
-        <w:t>un</w:t>
-      </w:r>
-      <w:r>
-        <w:rPr>
-          <w:lang w:val="es-ES"/>
-        </w:rPr>
-        <w:t>a list</w:t>
-      </w:r>
-      <w:r>
-        <w:rPr>
-          <w:lang w:val="es-ES"/>
-        </w:rPr>
-        <w:t>a</w:t>
-      </w:r>
-      <w:r>
-        <w:rPr>
-          <w:lang w:val="es-ES"/>
-        </w:rPr>
-        <w:t xml:space="preserve"> </w:t>
-      </w:r>
-      <w:r>
-        <w:rPr>
-          <w:lang w:val="es-ES"/>
-        </w:rPr>
-        <w:t>de</w:t>
-      </w:r>
-      <w:r>
-        <w:rPr>
-          <w:lang w:val="es-ES"/>
-        </w:rPr>
-        <w:t xml:space="preserve"> </w:t>
-      </w:r>
-      <w:r>
-        <w:rPr>
-          <w:lang w:val="es-ES"/>
-        </w:rPr>
-        <w:t xml:space="preserve">puntos clave </w:t>
-      </w:r>
-      <w:r>
-        <w:rPr>
-          <w:lang w:val="es-ES"/>
-        </w:rPr>
-        <w:t>(decision</w:t>
-      </w:r>
-      <w:r>
-        <w:rPr>
-          <w:lang w:val="es-ES"/>
-        </w:rPr>
-        <w:t>es</w:t>
-      </w:r>
-      <w:r>
-        <w:rPr>
-          <w:lang w:val="es-ES"/>
-        </w:rPr>
-        <w:t xml:space="preserve"> </w:t>
-      </w:r>
-      <w:r>
-        <w:rPr>
-          <w:lang w:val="es-ES"/>
-        </w:rPr>
-        <w:t>que se han tomado</w:t>
-      </w:r>
-      <w:r>
-        <w:rPr>
-          <w:lang w:val="es-ES"/>
-        </w:rPr>
-        <w:t>)</w:t>
-      </w:r>
-    </w:p>
-    <w:p>
-      <w:pPr>
-        <w:pStyle w:val="ListParagraph"/>
-        <w:numPr>
-          <w:ilvl w:val="0"/>
-          <w:numId w:val="1"/>
-        </w:numPr>
-        <w:spacing w:before="120" w:after="120" w:line="240" w:lineRule="auto"/>
-        <w:rPr>
-          <w:lang w:val="es-ES"/>
-        </w:rPr>
-      </w:pPr>
-      <w:r>
-        <w:rPr>
-          <w:lang w:val="es-ES"/>
-        </w:rPr>
-        <w:t>N</w:t>
-      </w:r>
-      <w:r>
-        <w:rPr>
-          <w:lang w:val="es-ES"/>
-        </w:rPr>
-        <w:t>ombre</w:t>
-      </w:r>
-      <w:r>
-        <w:rPr>
-          <w:lang w:val="es-ES"/>
-        </w:rPr>
-        <w:t>: &lt;</w:t>
-      </w:r>
-      <w:r>
-        <w:rPr>
-          <w:lang w:val="es-ES"/>
-        </w:rPr>
-        <w:t>V</w:t>
-      </w:r>
-      <w:r>
-        <w:rPr>
-          <w:lang w:val="es-ES"/>
-        </w:rPr>
-        <w:t>uestro número de identificación</w:t>
-      </w:r>
-      <w:r>
-        <w:rPr>
-          <w:lang w:val="es-ES"/>
-        </w:rPr>
-        <w:t>&gt;-IND-1.{pdf}</w:t>
-      </w:r>
-    </w:p>
-    <w:p>
-      <w:pPr>
-        <w:rPr>
-          <w:rFonts w:ascii="Helvetica" w:hAnsi="Helvetica" w:cs="Helvetica"/>
-          <w:b/>
-          <w:highlight w:val="yellow"/>
-          <w:lang w:val="es-ES"/>
-        </w:rPr>
-      </w:pPr>
-    </w:p>
-    <w:p>
-      <w:pPr>
-        <w:rPr>
-          <w:rFonts w:ascii="Helvetica" w:hAnsi="Helvetica" w:cs="Helvetica"/>
-          <w:b/>
-          <w:lang w:val="es-ES"/>
-        </w:rPr>
-      </w:pPr>
-      <w:r>
-        <w:rPr>
-          <w:rFonts w:ascii="Helvetica" w:hAnsi="Helvetica" w:cs="Helvetica"/>
-          <w:b/>
-          <w:highlight w:val="yellow"/>
-          <w:lang w:val="es-ES"/>
-        </w:rPr>
-        <w:t>&lt;</w:t>
-      </w:r>
-      <w:r>
-        <w:rPr>
-          <w:rFonts w:ascii="Helvetica" w:hAnsi="Helvetica" w:cs="Helvetica"/>
-          <w:b/>
-          <w:highlight w:val="yellow"/>
-          <w:lang w:val="es-ES"/>
-        </w:rPr>
-        <w:t>Quitar esta descripción antes de entregar e</w:t>
-      </w:r>
-      <w:r>
-        <w:rPr>
-          <w:rFonts w:ascii="Helvetica" w:hAnsi="Helvetica" w:cs="Helvetica"/>
-          <w:b/>
-          <w:highlight w:val="yellow"/>
-          <w:lang w:val="es-ES"/>
-        </w:rPr>
-        <w:t>l</w:t>
-      </w:r>
-      <w:r>
-        <w:rPr>
-          <w:rFonts w:ascii="Helvetica" w:hAnsi="Helvetica" w:cs="Helvetica"/>
-          <w:b/>
-          <w:highlight w:val="yellow"/>
-          <w:lang w:val="es-ES"/>
-        </w:rPr>
-        <w:t xml:space="preserve"> documento</w:t>
-      </w:r>
-      <w:r>
-        <w:rPr>
-          <w:rFonts w:ascii="Helvetica" w:hAnsi="Helvetica" w:cs="Helvetica"/>
-          <w:b/>
-          <w:highlight w:val="yellow"/>
-          <w:lang w:val="es-ES"/>
-        </w:rPr>
-        <w:t>&gt;</w:t>
-      </w:r>
-    </w:p>
-    <w:p>
-      <w:pPr>
-        <w:spacing w:before="120" w:after="120" w:line="240" w:lineRule="auto"/>
-        <w:rPr>
-          <w:lang w:val="es-ES"/>
-        </w:rPr>
-      </w:pPr>
-    </w:p>
-    <w:p>
-      <w:pPr>
         <w:pStyle w:val="ListParagraph"/>
         <w:numPr>
           <w:ilvl w:val="0"/>
@@ -659,45 +164,67 @@
     </w:p>
     <w:p>
       <w:pPr>
-        <w:rPr>
-          <w:rFonts w:ascii="Helvetica" w:hAnsi="Helvetica" w:cs="Helvetica"/>
-          <w:b/>
-          <w:highlight w:val="yellow"/>
-          <w:lang w:val="es-ES"/>
-        </w:rPr>
-      </w:pPr>
+        <w:jc w:val="both"/>
+        <w:rPr>
+          <w:rFonts w:ascii="Helvetica" w:hAnsi="Helvetica" w:cs="Helvetica"/>
+          <w:bCs/>
+          <w:lang w:val="es-ES"/>
+        </w:rPr>
+      </w:pPr>
+      <w:r>
+        <w:rPr>
+          <w:rFonts w:ascii="Helvetica" w:hAnsi="Helvetica" w:cs="Helvetica"/>
+          <w:bCs/>
+          <w:lang w:val="es-ES"/>
+        </w:rPr>
+        <w:t>Se ha elegido un software que se emplearía en un hospital para la asignación del personal sanitario adecuado</w:t>
+      </w:r>
+      <w:r>
+        <w:rPr>
+          <w:rFonts w:ascii="Helvetica" w:hAnsi="Helvetica" w:cs="Helvetica"/>
+          <w:bCs/>
+          <w:lang w:val="es-ES"/>
+        </w:rPr>
+        <w:t>, según su especialidad,</w:t>
+      </w:r>
+      <w:r>
+        <w:rPr>
+          <w:rFonts w:ascii="Helvetica" w:hAnsi="Helvetica" w:cs="Helvetica"/>
+          <w:bCs/>
+          <w:lang w:val="es-ES"/>
+        </w:rPr>
+        <w:t xml:space="preserve"> para la intervención quirúrgica que cada paciente necesita.</w:t>
+      </w:r>
     </w:p>
     <w:p>
       <w:pPr>
-        <w:rPr>
-          <w:rFonts w:ascii="Helvetica" w:hAnsi="Helvetica" w:cs="Helvetica"/>
-          <w:b/>
-          <w:lang w:val="es-ES"/>
-        </w:rPr>
-      </w:pPr>
-      <w:r>
-        <w:rPr>
-          <w:rFonts w:ascii="Helvetica" w:hAnsi="Helvetica" w:cs="Helvetica"/>
-          <w:b/>
-          <w:highlight w:val="yellow"/>
-          <w:lang w:val="es-ES"/>
-        </w:rPr>
-        <w:t xml:space="preserve">&lt;Descripción resumida de las funciones de aplicación que se va a modelar. </w:t>
-      </w:r>
-      <w:r>
-        <w:rPr>
-          <w:rFonts w:ascii="Helvetica" w:hAnsi="Helvetica" w:cs="Helvetica"/>
-          <w:b/>
-          <w:highlight w:val="yellow"/>
-          <w:lang w:val="es-ES"/>
-        </w:rPr>
-        <w:t>Máximo</w:t>
-      </w:r>
-      <w:r>
-        <w:rPr>
-          <w:rFonts w:ascii="Helvetica" w:hAnsi="Helvetica" w:cs="Helvetica"/>
-          <w:b/>
-          <w:highlight w:val="yellow"/>
+        <w:jc w:val="both"/>
+        <w:rPr>
+          <w:rFonts w:ascii="Helvetica" w:hAnsi="Helvetica" w:cs="Helvetica"/>
+          <w:bCs/>
+          <w:lang w:val="es-ES"/>
+        </w:rPr>
+      </w:pPr>
+      <w:r>
+        <w:rPr>
+          <w:rFonts w:ascii="Helvetica" w:hAnsi="Helvetica" w:cs="Helvetica"/>
+          <w:bCs/>
+          <w:lang w:val="es-ES"/>
+        </w:rPr>
+        <w:t>Cuando</w:t>
+      </w:r>
+      <w:r>
+        <w:rPr>
+          <w:rFonts w:ascii="Helvetica" w:hAnsi="Helvetica" w:cs="Helvetica"/>
+          <w:bCs/>
+          <w:lang w:val="es-ES"/>
+        </w:rPr>
+        <w:t xml:space="preserve"> un paciente requiere una operación</w:t>
+      </w:r>
+      <w:r>
+        <w:rPr>
+          <w:rFonts w:ascii="Helvetica" w:hAnsi="Helvetica" w:cs="Helvetica"/>
+          <w:bCs/>
           <w:lang w:val="es-ES"/>
         </w:rPr>
         <w:t xml:space="preserve"> </w:t>
@@ -705,42 +232,227 @@
       <w:r>
         <w:rPr>
           <w:rFonts w:ascii="Helvetica" w:hAnsi="Helvetica" w:cs="Helvetica"/>
-          <w:b/>
-          <w:highlight w:val="yellow"/>
-          <w:lang w:val="es-ES"/>
-        </w:rPr>
-        <w:t>medio folio</w:t>
-      </w:r>
-      <w:r>
-        <w:rPr>
-          <w:rFonts w:ascii="Helvetica" w:hAnsi="Helvetica" w:cs="Helvetica"/>
-          <w:b/>
-          <w:highlight w:val="yellow"/>
-          <w:lang w:val="es-ES"/>
-        </w:rPr>
-        <w:t>&gt;</w:t>
+          <w:bCs/>
+          <w:lang w:val="es-ES"/>
+        </w:rPr>
+        <w:t>se realiza el estudio pertinente, encaminado a introducir los datos en el programa, estos datos que los recoge un profesional sanitario constan de nombre, edad</w:t>
+      </w:r>
+      <w:r>
+        <w:rPr>
+          <w:rFonts w:ascii="Helvetica" w:hAnsi="Helvetica" w:cs="Helvetica"/>
+          <w:bCs/>
+          <w:lang w:val="es-ES"/>
+        </w:rPr>
+        <w:t xml:space="preserve"> y</w:t>
+      </w:r>
+      <w:r>
+        <w:rPr>
+          <w:rFonts w:ascii="Helvetica" w:hAnsi="Helvetica" w:cs="Helvetica"/>
+          <w:bCs/>
+          <w:lang w:val="es-ES"/>
+        </w:rPr>
+        <w:t xml:space="preserve"> enfermedad</w:t>
+      </w:r>
+      <w:r>
+        <w:rPr>
+          <w:rFonts w:ascii="Helvetica" w:hAnsi="Helvetica" w:cs="Helvetica"/>
+          <w:bCs/>
+          <w:lang w:val="es-ES"/>
+        </w:rPr>
+        <w:t xml:space="preserve">, </w:t>
+      </w:r>
+      <w:r>
+        <w:rPr>
+          <w:rFonts w:ascii="Helvetica" w:hAnsi="Helvetica" w:cs="Helvetica"/>
+          <w:bCs/>
+          <w:lang w:val="es-ES"/>
+        </w:rPr>
+        <w:t>asignándole</w:t>
+      </w:r>
+      <w:r>
+        <w:rPr>
+          <w:rFonts w:ascii="Helvetica" w:hAnsi="Helvetica" w:cs="Helvetica"/>
+          <w:bCs/>
+          <w:lang w:val="es-ES"/>
+        </w:rPr>
+        <w:t xml:space="preserve"> un numero de paciente.</w:t>
       </w:r>
     </w:p>
     <w:p>
       <w:pPr>
-        <w:rPr>
-          <w:rFonts w:ascii="Helvetica" w:hAnsi="Helvetica" w:cs="Helvetica"/>
-          <w:b/>
-          <w:lang w:val="es-ES"/>
-        </w:rPr>
-      </w:pPr>
+        <w:jc w:val="both"/>
+        <w:rPr>
+          <w:rFonts w:ascii="Helvetica" w:hAnsi="Helvetica" w:cs="Helvetica"/>
+          <w:bCs/>
+          <w:lang w:val="es-ES"/>
+        </w:rPr>
+      </w:pPr>
+      <w:r>
+        <w:rPr>
+          <w:rFonts w:ascii="Helvetica" w:hAnsi="Helvetica" w:cs="Helvetica"/>
+          <w:bCs/>
+          <w:lang w:val="es-ES"/>
+        </w:rPr>
+        <w:t>Dentro del personal sanitario</w:t>
+      </w:r>
+      <w:r>
+        <w:rPr>
+          <w:rFonts w:ascii="Helvetica" w:hAnsi="Helvetica" w:cs="Helvetica"/>
+          <w:bCs/>
+          <w:lang w:val="es-ES"/>
+        </w:rPr>
+        <w:t>, al que se le exige un experiencia demostrada,</w:t>
+      </w:r>
+      <w:r>
+        <w:rPr>
+          <w:rFonts w:ascii="Helvetica" w:hAnsi="Helvetica" w:cs="Helvetica"/>
+          <w:bCs/>
+          <w:lang w:val="es-ES"/>
+        </w:rPr>
+        <w:t xml:space="preserve"> hay varios estamentos, como son el medico</w:t>
+      </w:r>
+      <w:r>
+        <w:rPr>
+          <w:rFonts w:ascii="Helvetica" w:hAnsi="Helvetica" w:cs="Helvetica"/>
+          <w:bCs/>
+          <w:lang w:val="es-ES"/>
+        </w:rPr>
+        <w:t xml:space="preserve"> (que requiere una titulación superior) y el de enfermería (que requiere una titulación media). Todo este personal esta identificado por su nombre e identificador.</w:t>
+      </w:r>
     </w:p>
     <w:p>
       <w:pPr>
-        <w:rPr>
-          <w:rFonts w:ascii="Helvetica" w:hAnsi="Helvetica" w:cs="Helvetica"/>
-          <w:b/>
-          <w:lang w:val="es-ES"/>
-        </w:rPr>
-      </w:pPr>
+        <w:jc w:val="both"/>
+        <w:rPr>
+          <w:rFonts w:ascii="Helvetica" w:hAnsi="Helvetica" w:cs="Helvetica"/>
+          <w:bCs/>
+          <w:lang w:val="es-ES"/>
+        </w:rPr>
+      </w:pPr>
+      <w:r>
+        <w:rPr>
+          <w:rFonts w:ascii="Helvetica" w:hAnsi="Helvetica" w:cs="Helvetica"/>
+          <w:bCs/>
+          <w:lang w:val="es-ES"/>
+        </w:rPr>
+        <w:t xml:space="preserve">Cada </w:t>
+      </w:r>
+      <w:r>
+        <w:rPr>
+          <w:rFonts w:ascii="Helvetica" w:hAnsi="Helvetica" w:cs="Helvetica"/>
+          <w:bCs/>
+          <w:lang w:val="es-ES"/>
+        </w:rPr>
+        <w:t>médico</w:t>
+      </w:r>
+      <w:r>
+        <w:rPr>
+          <w:rFonts w:ascii="Helvetica" w:hAnsi="Helvetica" w:cs="Helvetica"/>
+          <w:bCs/>
+          <w:lang w:val="es-ES"/>
+        </w:rPr>
+        <w:t xml:space="preserve"> puede hacer publicaciones (que se identifican por tema, páginas y año de publicación) que dependiendo de la extensión e importancia de la misma les proporciona una mayor o menor relevancia en su gremio.</w:t>
+      </w:r>
     </w:p>
     <w:p>
       <w:pPr>
+        <w:jc w:val="both"/>
+        <w:rPr>
+          <w:rFonts w:ascii="Helvetica" w:hAnsi="Helvetica" w:cs="Helvetica"/>
+          <w:bCs/>
+          <w:lang w:val="es-ES"/>
+        </w:rPr>
+      </w:pPr>
+      <w:r>
+        <w:rPr>
+          <w:rFonts w:ascii="Helvetica" w:hAnsi="Helvetica" w:cs="Helvetica"/>
+          <w:bCs/>
+          <w:lang w:val="es-ES"/>
+        </w:rPr>
+        <w:t xml:space="preserve">Dependiendo de la dolencia del paciente se le asigna el profesional </w:t>
+      </w:r>
+      <w:r>
+        <w:rPr>
+          <w:rFonts w:ascii="Helvetica" w:hAnsi="Helvetica" w:cs="Helvetica"/>
+          <w:bCs/>
+          <w:lang w:val="es-ES"/>
+        </w:rPr>
+        <w:t>médico</w:t>
+      </w:r>
+      <w:r>
+        <w:rPr>
+          <w:rFonts w:ascii="Helvetica" w:hAnsi="Helvetica" w:cs="Helvetica"/>
+          <w:bCs/>
+          <w:lang w:val="es-ES"/>
+        </w:rPr>
+        <w:t xml:space="preserve"> según </w:t>
+      </w:r>
+      <w:r>
+        <w:rPr>
+          <w:rFonts w:ascii="Helvetica" w:hAnsi="Helvetica" w:cs="Helvetica"/>
+          <w:bCs/>
+          <w:lang w:val="es-ES"/>
+        </w:rPr>
+        <w:t>la</w:t>
+      </w:r>
+      <w:r>
+        <w:rPr>
+          <w:rFonts w:ascii="Helvetica" w:hAnsi="Helvetica" w:cs="Helvetica"/>
+          <w:bCs/>
+          <w:lang w:val="es-ES"/>
+        </w:rPr>
+        <w:t xml:space="preserve"> especialidad y relevanci</w:t>
+      </w:r>
+      <w:r>
+        <w:rPr>
+          <w:rFonts w:ascii="Helvetica" w:hAnsi="Helvetica" w:cs="Helvetica"/>
+          <w:bCs/>
+          <w:lang w:val="es-ES"/>
+        </w:rPr>
+        <w:t>a del mismo, así como al personal de enfermería adecuado y el quirófano requerido para la cirugía pertinente (se distinguen por material quirúrgico, tipo y tamaño).</w:t>
+      </w:r>
+    </w:p>
+    <w:p>
+      <w:pPr>
+        <w:jc w:val="both"/>
+        <w:rPr>
+          <w:rFonts w:ascii="Helvetica" w:hAnsi="Helvetica" w:cs="Helvetica"/>
+          <w:bCs/>
+          <w:lang w:val="es-ES"/>
+        </w:rPr>
+      </w:pPr>
+      <w:r>
+        <w:rPr>
+          <w:rFonts w:ascii="Helvetica" w:hAnsi="Helvetica" w:cs="Helvetica"/>
+          <w:bCs/>
+          <w:lang w:val="es-ES"/>
+        </w:rPr>
+        <w:t>Una vez determinado todo lo anterior se asigna la fecha y hora en la que se realiza la operación.</w:t>
+      </w:r>
+    </w:p>
+    <w:p>
+      <w:pPr>
+        <w:jc w:val="both"/>
+        <w:rPr>
+          <w:rFonts w:ascii="Helvetica" w:hAnsi="Helvetica" w:cs="Helvetica"/>
+          <w:bCs/>
+          <w:lang w:val="es-ES"/>
+        </w:rPr>
+      </w:pPr>
+    </w:p>
+    <w:p>
+      <w:pPr>
+        <w:jc w:val="both"/>
+        <w:rPr>
+          <w:rFonts w:ascii="Helvetica" w:hAnsi="Helvetica" w:cs="Helvetica"/>
+          <w:bCs/>
+          <w:lang w:val="es-ES"/>
+        </w:rPr>
+      </w:pPr>
+    </w:p>
+    <w:p>
+      <w:pPr>
+        <w:jc w:val="both"/>
         <w:rPr>
           <w:rFonts w:ascii="Helvetica" w:hAnsi="Helvetica" w:cs="Helvetica"/>
           <w:b/>
@@ -854,268 +566,67 @@
     <w:p>
       <w:pPr>
         <w:rPr>
-          <w:lang w:val="es-ES"/>
-        </w:rPr>
-      </w:pPr>
-      <w:r>
-        <w:rPr>
-          <w:lang w:val="es-ES"/>
-        </w:rPr>
-        <w:t xml:space="preserve">Equipos </w:t>
-      </w:r>
-      <w:r>
-        <w:rPr>
-          <w:lang w:val="es-ES"/>
-        </w:rPr>
-        <w:t>médicos</w:t>
-      </w:r>
-    </w:p>
-    <w:p>
-      <w:pPr>
-        <w:rPr>
-          <w:lang w:val="es-ES"/>
-        </w:rPr>
-      </w:pPr>
-      <w:r>
-        <w:rPr>
-          <w:lang w:val="es-ES"/>
-        </w:rPr>
-        <w:tab/>
-        <w:t>Enfermeras</w:t>
-      </w:r>
-    </w:p>
-    <w:p>
-      <w:pPr>
-        <w:rPr>
-          <w:lang w:val="es-ES"/>
-        </w:rPr>
-      </w:pPr>
-      <w:r>
-        <w:rPr>
-          <w:lang w:val="es-ES"/>
-        </w:rPr>
-        <w:tab/>
-        <w:t>Médicos</w:t>
-      </w:r>
-    </w:p>
-    <w:p>
-      <w:pPr>
-        <w:rPr>
-          <w:lang w:val="es-ES"/>
-        </w:rPr>
-      </w:pPr>
-      <w:r>
-        <w:rPr>
-          <w:lang w:val="es-ES"/>
-        </w:rPr>
-        <w:tab/>
-      </w:r>
-      <w:r>
-        <w:rPr>
-          <w:lang w:val="es-ES"/>
-        </w:rPr>
-        <w:tab/>
-      </w:r>
-      <w:r>
-        <w:rPr>
-          <w:lang w:val="es-ES"/>
-        </w:rPr>
-        <w:t>Otorrinolaringólogo</w:t>
-      </w:r>
-    </w:p>
-    <w:p>
-      <w:pPr>
-        <w:rPr>
-          <w:lang w:val="es-ES"/>
-        </w:rPr>
-      </w:pPr>
-      <w:r>
-        <w:rPr>
-          <w:lang w:val="es-ES"/>
-        </w:rPr>
-        <w:tab/>
-      </w:r>
-      <w:r>
-        <w:rPr>
-          <w:lang w:val="es-ES"/>
-        </w:rPr>
-        <w:tab/>
-      </w:r>
-      <w:r>
-        <w:rPr>
-          <w:lang w:val="es-ES"/>
-        </w:rPr>
-        <w:t>Cirujanos plásticos</w:t>
-      </w:r>
-    </w:p>
-    <w:p>
-      <w:pPr>
-        <w:rPr>
-          <w:lang w:val="es-ES"/>
-        </w:rPr>
-      </w:pPr>
-      <w:r>
-        <w:rPr>
-          <w:lang w:val="es-ES"/>
-        </w:rPr>
-        <w:tab/>
-      </w:r>
-      <w:r>
-        <w:rPr>
-          <w:lang w:val="es-ES"/>
-        </w:rPr>
-        <w:tab/>
-      </w:r>
-      <w:r>
-        <w:rPr>
-          <w:lang w:val="es-ES"/>
-        </w:rPr>
-        <w:t>Cirujanos digestivos</w:t>
-      </w:r>
-    </w:p>
-    <w:p>
-      <w:pPr>
-        <w:rPr>
-          <w:lang w:val="es-ES"/>
-        </w:rPr>
-      </w:pPr>
-      <w:r>
-        <w:rPr>
-          <w:lang w:val="es-ES"/>
-        </w:rPr>
-        <w:t>Pacientes</w:t>
-      </w:r>
-    </w:p>
-    <w:p>
-      <w:pPr>
-        <w:rPr>
-          <w:lang w:val="es-ES"/>
-        </w:rPr>
-      </w:pPr>
-      <w:r>
-        <w:rPr>
-          <w:lang w:val="es-ES"/>
-        </w:rPr>
-        <w:t>Operaciones</w:t>
-      </w:r>
-    </w:p>
-    <w:p>
-      <w:pPr>
-        <w:rPr>
-          <w:lang w:val="es-ES"/>
-        </w:rPr>
-      </w:pPr>
-      <w:r>
-        <w:rPr>
-          <w:lang w:val="es-ES"/>
-        </w:rPr>
-        <w:t>Consultas</w:t>
-      </w:r>
-    </w:p>
-    <w:p>
-      <w:pPr>
-        <w:rPr>
-          <w:lang w:val="es-ES"/>
-        </w:rPr>
-      </w:pPr>
-      <w:r>
-        <w:rPr>
-          <w:lang w:val="es-ES"/>
-        </w:rPr>
-        <w:t>Quirófano</w:t>
-      </w:r>
-    </w:p>
-    <w:p>
-      <w:pPr>
-        <w:rPr>
-          <w:lang w:val="es-ES"/>
-        </w:rPr>
-      </w:pPr>
-      <w:r>
-        <w:rPr>
-          <w:lang w:val="es-ES"/>
-        </w:rPr>
-        <w:t>Seguimiento</w:t>
-      </w:r>
-    </w:p>
-    <w:p>
-      <w:pPr>
-        <w:rPr>
-          <w:lang w:val="es-ES"/>
-        </w:rPr>
-      </w:pPr>
-    </w:p>
-    <w:p>
-      <w:pPr>
-        <w:rPr>
           <w:rFonts w:ascii="Helvetica" w:hAnsi="Helvetica" w:cs="Helvetica"/>
           <w:b/>
           <w:lang w:val="es-ES"/>
         </w:rPr>
       </w:pPr>
-    </w:p>
-    <w:p>
-      <w:pPr>
-        <w:rPr>
-          <w:rFonts w:ascii="Helvetica" w:hAnsi="Helvetica" w:cs="Helvetica"/>
-          <w:b/>
-          <w:lang w:val="es-ES"/>
-        </w:rPr>
-      </w:pPr>
-      <w:r>
-        <w:rPr>
-          <w:rFonts w:ascii="Helvetica" w:hAnsi="Helvetica" w:cs="Helvetica"/>
-          <w:b/>
-          <w:highlight w:val="yellow"/>
-          <w:lang w:val="es-ES"/>
-        </w:rPr>
-        <w:t>&lt;</w:t>
-      </w:r>
-      <w:r>
-        <w:rPr>
-          <w:rFonts w:ascii="Helvetica" w:hAnsi="Helvetica" w:cs="Helvetica"/>
-          <w:b/>
-          <w:highlight w:val="yellow"/>
-          <w:lang w:val="es-ES"/>
-        </w:rPr>
-        <w:t>Incluir aquí el diagrama realizado</w:t>
-      </w:r>
-      <w:r>
-        <w:rPr>
-          <w:rFonts w:ascii="Helvetica" w:hAnsi="Helvetica" w:cs="Helvetica"/>
-          <w:b/>
-          <w:highlight w:val="yellow"/>
-          <w:lang w:val="es-ES"/>
-        </w:rPr>
-        <w:t>: clases y atributos</w:t>
-      </w:r>
-      <w:r>
-        <w:rPr>
-          <w:rFonts w:ascii="Helvetica" w:hAnsi="Helvetica" w:cs="Helvetica"/>
-          <w:b/>
-          <w:highlight w:val="yellow"/>
-          <w:lang w:val="es-ES"/>
-        </w:rPr>
-        <w:t xml:space="preserve"> (los más representativos, no exhaustivo)</w:t>
-      </w:r>
-      <w:r>
-        <w:rPr>
-          <w:rFonts w:ascii="Helvetica" w:hAnsi="Helvetica" w:cs="Helvetica"/>
-          <w:b/>
-          <w:highlight w:val="yellow"/>
-          <w:lang w:val="es-ES"/>
-        </w:rPr>
-        <w:t>&gt;</w:t>
-      </w:r>
-    </w:p>
-    <w:p>
-      <w:pPr>
-        <w:rPr>
-          <w:rFonts w:ascii="Helvetica" w:hAnsi="Helvetica" w:cs="Helvetica"/>
-          <w:b/>
-          <w:lang w:val="es-ES"/>
-        </w:rPr>
-      </w:pPr>
+      <w:r>
+        <w:rPr>
+          <w:rFonts w:ascii="Helvetica" w:hAnsi="Helvetica" w:cs="Helvetica"/>
+          <w:bCs/>
+          <w:noProof/>
+          <w:lang w:val="es-ES"/>
+        </w:rPr>
+        <w:drawing>
+          <wp:inline distT="0" distB="0" distL="0" distR="0" wp14:anchorId="30A18D7F" wp14:editId="1461928C">
+            <wp:extent cx="5940425" cy="5547995"/>
+            <wp:effectExtent l="0" t="0" r="3175" b="0"/>
+            <wp:docPr id="4" name="Picture 4"/>
+            <wp:cNvGraphicFramePr>
+              <a:graphicFrameLocks xmlns:a="http://schemas.openxmlformats.org/drawingml/2006/main" noChangeAspect="1"/>
+            </wp:cNvGraphicFramePr>
+            <a:graphic xmlns:a="http://schemas.openxmlformats.org/drawingml/2006/main">
+              <a:graphicData uri="http://schemas.openxmlformats.org/drawingml/2006/picture">
+                <pic:pic xmlns:pic="http://schemas.openxmlformats.org/drawingml/2006/picture">
+                  <pic:nvPicPr>
+                    <pic:cNvPr id="0" name="Picture 4"/>
+                    <pic:cNvPicPr>
+                      <a:picLocks noChangeAspect="1" noChangeArrowheads="1"/>
+                    </pic:cNvPicPr>
+                  </pic:nvPicPr>
+                  <pic:blipFill>
+                    <a:blip r:embed="rId7" cstate="print">
+                      <a:extLst>
+                        <a:ext uri="{28A0092B-C50C-407E-A947-70E740481C1C}">
+                          <a14:useLocalDpi xmlns:a14="http://schemas.microsoft.com/office/drawing/2010/main" val="0"/>
+                        </a:ext>
+                      </a:extLst>
+                    </a:blip>
+                    <a:srcRect/>
+                    <a:stretch>
+                      <a:fillRect/>
+                    </a:stretch>
+                  </pic:blipFill>
+                  <pic:spPr bwMode="auto">
+                    <a:xfrm>
+                      <a:off x="0" y="0"/>
+                      <a:ext cx="5940425" cy="5547995"/>
+                    </a:xfrm>
+                    <a:prstGeom prst="rect">
+                      <a:avLst/>
+                    </a:prstGeom>
+                    <a:noFill/>
+                    <a:ln>
+                      <a:noFill/>
+                    </a:ln>
+                  </pic:spPr>
+                </pic:pic>
+              </a:graphicData>
+            </a:graphic>
+          </wp:inline>
+        </w:drawing>
+      </w:r>
     </w:p>
     <w:p>
       <w:pPr>
@@ -1141,78 +652,105 @@
     </w:p>
     <w:p>
       <w:pPr>
-        <w:rPr>
-          <w:rFonts w:ascii="Helvetica" w:hAnsi="Helvetica" w:cs="Helvetica"/>
-          <w:b/>
-          <w:lang w:val="es-ES"/>
-        </w:rPr>
-      </w:pPr>
+        <w:pStyle w:val="ListParagraph"/>
+        <w:numPr>
+          <w:ilvl w:val="0"/>
+          <w:numId w:val="16"/>
+        </w:numPr>
+        <w:jc w:val="both"/>
+        <w:rPr>
+          <w:rFonts w:ascii="Helvetica" w:hAnsi="Helvetica" w:cs="Helvetica"/>
+          <w:bCs/>
+          <w:lang w:val="es-ES"/>
+        </w:rPr>
+      </w:pPr>
+      <w:r>
+        <w:rPr>
+          <w:rFonts w:ascii="Helvetica" w:hAnsi="Helvetica" w:cs="Helvetica"/>
+          <w:bCs/>
+          <w:lang w:val="es-ES"/>
+        </w:rPr>
+        <w:t>Para no extenderme con la innumerables especialidades médicas, he tomado una muestra de una planta tipo, en la que hay tres especialidades que son otorrinolaringología, cirugía plástica y cirugía digestiva.</w:t>
+      </w:r>
     </w:p>
     <w:p>
       <w:pPr>
-        <w:rPr>
-          <w:rFonts w:ascii="Helvetica" w:hAnsi="Helvetica" w:cs="Helvetica"/>
-          <w:b/>
-          <w:lang w:val="es-ES"/>
-        </w:rPr>
-      </w:pPr>
-      <w:r>
-        <w:rPr>
-          <w:rFonts w:ascii="Helvetica" w:hAnsi="Helvetica" w:cs="Helvetica"/>
-          <w:b/>
-          <w:highlight w:val="yellow"/>
-          <w:lang w:val="es-ES"/>
-        </w:rPr>
-        <w:t>&lt;</w:t>
-      </w:r>
-      <w:r>
-        <w:rPr>
-          <w:rFonts w:ascii="Helvetica" w:hAnsi="Helvetica" w:cs="Helvetica"/>
-          <w:b/>
-          <w:highlight w:val="yellow"/>
-          <w:lang w:val="es-ES"/>
-        </w:rPr>
-        <w:t>Explicación de las decisiones</w:t>
-      </w:r>
-      <w:r>
-        <w:rPr>
-          <w:rFonts w:ascii="Helvetica" w:hAnsi="Helvetica" w:cs="Helvetica"/>
-          <w:b/>
-          <w:highlight w:val="yellow"/>
-          <w:lang w:val="es-ES"/>
-        </w:rPr>
-        <w:t xml:space="preserve"> que se han tomado</w:t>
-      </w:r>
-      <w:r>
-        <w:rPr>
-          <w:rFonts w:ascii="Helvetica" w:hAnsi="Helvetica" w:cs="Helvetica"/>
-          <w:b/>
-          <w:highlight w:val="yellow"/>
-          <w:lang w:val="es-ES"/>
-        </w:rPr>
-        <w:t xml:space="preserve">, 1-2 </w:t>
-      </w:r>
-      <w:r>
-        <w:rPr>
-          <w:rFonts w:ascii="Helvetica" w:hAnsi="Helvetica" w:cs="Helvetica"/>
-          <w:b/>
-          <w:highlight w:val="yellow"/>
-          <w:lang w:val="es-ES"/>
-        </w:rPr>
-        <w:t>líneas por punto</w:t>
-      </w:r>
-      <w:r>
-        <w:rPr>
-          <w:rFonts w:ascii="Helvetica" w:hAnsi="Helvetica" w:cs="Helvetica"/>
-          <w:b/>
-          <w:highlight w:val="yellow"/>
-          <w:lang w:val="es-ES"/>
-        </w:rPr>
-        <w:t>&gt;</w:t>
-      </w:r>
+        <w:pStyle w:val="ListParagraph"/>
+        <w:numPr>
+          <w:ilvl w:val="0"/>
+          <w:numId w:val="15"/>
+        </w:numPr>
+        <w:rPr>
+          <w:rFonts w:ascii="Helvetica" w:hAnsi="Helvetica" w:cs="Helvetica"/>
+          <w:bCs/>
+          <w:lang w:val="es-ES"/>
+        </w:rPr>
+      </w:pPr>
+      <w:r>
+        <w:rPr>
+          <w:rFonts w:ascii="Helvetica" w:hAnsi="Helvetica" w:cs="Helvetica"/>
+          <w:bCs/>
+          <w:lang w:val="es-ES"/>
+        </w:rPr>
+        <w:t>Prestigio del médico, se trata de elegir al especialista mas adecuado para la dolencia concreta de cada paciente.</w:t>
+      </w:r>
+    </w:p>
+    <w:p>
+      <w:pPr>
+        <w:pStyle w:val="ListParagraph"/>
+        <w:numPr>
+          <w:ilvl w:val="0"/>
+          <w:numId w:val="15"/>
+        </w:numPr>
+        <w:rPr>
+          <w:rFonts w:ascii="Helvetica" w:hAnsi="Helvetica" w:cs="Helvetica"/>
+          <w:bCs/>
+          <w:lang w:val="es-ES"/>
+        </w:rPr>
+      </w:pPr>
+      <w:r>
+        <w:rPr>
+          <w:rFonts w:ascii="Helvetica" w:hAnsi="Helvetica" w:cs="Helvetica"/>
+          <w:bCs/>
+          <w:lang w:val="es-ES"/>
+        </w:rPr>
+        <w:t>Tipo de quirófano, hay uno adaptado a cada especialidad que se distinguen básicamente por el material quirúrgico y medios a emplear.</w:t>
+      </w:r>
+    </w:p>
+    <w:p>
+      <w:pPr>
+        <w:pStyle w:val="ListParagraph"/>
+        <w:numPr>
+          <w:ilvl w:val="0"/>
+          <w:numId w:val="15"/>
+        </w:numPr>
+        <w:rPr>
+          <w:rFonts w:ascii="Helvetica" w:hAnsi="Helvetica" w:cs="Helvetica"/>
+          <w:bCs/>
+          <w:lang w:val="es-ES"/>
+        </w:rPr>
+      </w:pPr>
+      <w:r>
+        <w:rPr>
+          <w:rFonts w:ascii="Helvetica" w:hAnsi="Helvetica" w:cs="Helvetica"/>
+          <w:bCs/>
+          <w:lang w:val="es-ES"/>
+        </w:rPr>
+        <w:t>Publicaciones, cuanto mas extensa y amplia es una publicación mayor categoría proporciona.</w:t>
+      </w:r>
+    </w:p>
+    <w:p>
+      <w:pPr>
+        <w:pStyle w:val="ListParagraph"/>
+        <w:rPr>
+          <w:rFonts w:ascii="Helvetica" w:hAnsi="Helvetica" w:cs="Helvetica"/>
+          <w:bCs/>
+          <w:lang w:val="es-ES"/>
+        </w:rPr>
+      </w:pPr>
     </w:p>
     <w:sectPr>
-      <w:headerReference w:type="default" r:id="rId7"/>
+      <w:headerReference w:type="default" r:id="rId8"/>
       <w:pgSz w:w="12240" w:h="15840"/>
       <w:pgMar w:top="1440" w:right="1440" w:bottom="1440" w:left="1440" w:header="720" w:footer="720" w:gutter="0"/>
       <w:cols w:space="720"/>
@@ -1994,6 +1532,118 @@
     </w:lvl>
   </w:abstractNum>
   <w:abstractNum w:abstractNumId="7" w15:restartNumberingAfterBreak="0">
+    <w:nsid w:val="194472F5"/>
+    <w:multiLevelType w:val="hybridMultilevel"/>
+    <w:tmpl w:val="AF3AD8D8"/>
+    <w:lvl w:ilvl="0" w:tplc="2582700A">
+      <w:numFmt w:val="bullet"/>
+      <w:lvlText w:val="-"/>
+      <w:lvlJc w:val="left"/>
+      <w:pPr>
+        <w:ind w:left="720" w:hanging="360"/>
+      </w:pPr>
+      <w:rPr>
+        <w:rFonts w:ascii="Helvetica" w:eastAsiaTheme="minorHAnsi" w:hAnsi="Helvetica" w:cs="Helvetica" w:hint="default"/>
+      </w:rPr>
+    </w:lvl>
+    <w:lvl w:ilvl="1" w:tplc="0C0A0003" w:tentative="1">
+      <w:start w:val="1"/>
+      <w:numFmt w:val="bullet"/>
+      <w:lvlText w:val="o"/>
+      <w:lvlJc w:val="left"/>
+      <w:pPr>
+        <w:ind w:left="1440" w:hanging="360"/>
+      </w:pPr>
+      <w:rPr>
+        <w:rFonts w:ascii="Courier New" w:hAnsi="Courier New" w:cs="Courier New" w:hint="default"/>
+      </w:rPr>
+    </w:lvl>
+    <w:lvl w:ilvl="2" w:tplc="0C0A0005" w:tentative="1">
+      <w:start w:val="1"/>
+      <w:numFmt w:val="bullet"/>
+      <w:lvlText w:val=""/>
+      <w:lvlJc w:val="left"/>
+      <w:pPr>
+        <w:ind w:left="2160" w:hanging="360"/>
+      </w:pPr>
+      <w:rPr>
+        <w:rFonts w:ascii="Wingdings" w:hAnsi="Wingdings" w:hint="default"/>
+      </w:rPr>
+    </w:lvl>
+    <w:lvl w:ilvl="3" w:tplc="0C0A0001" w:tentative="1">
+      <w:start w:val="1"/>
+      <w:numFmt w:val="bullet"/>
+      <w:lvlText w:val=""/>
+      <w:lvlJc w:val="left"/>
+      <w:pPr>
+        <w:ind w:left="2880" w:hanging="360"/>
+      </w:pPr>
+      <w:rPr>
+        <w:rFonts w:ascii="Symbol" w:hAnsi="Symbol" w:hint="default"/>
+      </w:rPr>
+    </w:lvl>
+    <w:lvl w:ilvl="4" w:tplc="0C0A0003" w:tentative="1">
+      <w:start w:val="1"/>
+      <w:numFmt w:val="bullet"/>
+      <w:lvlText w:val="o"/>
+      <w:lvlJc w:val="left"/>
+      <w:pPr>
+        <w:ind w:left="3600" w:hanging="360"/>
+      </w:pPr>
+      <w:rPr>
+        <w:rFonts w:ascii="Courier New" w:hAnsi="Courier New" w:cs="Courier New" w:hint="default"/>
+      </w:rPr>
+    </w:lvl>
+    <w:lvl w:ilvl="5" w:tplc="0C0A0005" w:tentative="1">
+      <w:start w:val="1"/>
+      <w:numFmt w:val="bullet"/>
+      <w:lvlText w:val=""/>
+      <w:lvlJc w:val="left"/>
+      <w:pPr>
+        <w:ind w:left="4320" w:hanging="360"/>
+      </w:pPr>
+      <w:rPr>
+        <w:rFonts w:ascii="Wingdings" w:hAnsi="Wingdings" w:hint="default"/>
+      </w:rPr>
+    </w:lvl>
+    <w:lvl w:ilvl="6" w:tplc="0C0A0001" w:tentative="1">
+      <w:start w:val="1"/>
+      <w:numFmt w:val="bullet"/>
+      <w:lvlText w:val=""/>
+      <w:lvlJc w:val="left"/>
+      <w:pPr>
+        <w:ind w:left="5040" w:hanging="360"/>
+      </w:pPr>
+      <w:rPr>
+        <w:rFonts w:ascii="Symbol" w:hAnsi="Symbol" w:hint="default"/>
+      </w:rPr>
+    </w:lvl>
+    <w:lvl w:ilvl="7" w:tplc="0C0A0003" w:tentative="1">
+      <w:start w:val="1"/>
+      <w:numFmt w:val="bullet"/>
+      <w:lvlText w:val="o"/>
+      <w:lvlJc w:val="left"/>
+      <w:pPr>
+        <w:ind w:left="5760" w:hanging="360"/>
+      </w:pPr>
+      <w:rPr>
+        <w:rFonts w:ascii="Courier New" w:hAnsi="Courier New" w:cs="Courier New" w:hint="default"/>
+      </w:rPr>
+    </w:lvl>
+    <w:lvl w:ilvl="8" w:tplc="0C0A0005" w:tentative="1">
+      <w:start w:val="1"/>
+      <w:numFmt w:val="bullet"/>
+      <w:lvlText w:val=""/>
+      <w:lvlJc w:val="left"/>
+      <w:pPr>
+        <w:ind w:left="6480" w:hanging="360"/>
+      </w:pPr>
+      <w:rPr>
+        <w:rFonts w:ascii="Wingdings" w:hAnsi="Wingdings" w:hint="default"/>
+      </w:rPr>
+    </w:lvl>
+  </w:abstractNum>
+  <w:abstractNum w:abstractNumId="8" w15:restartNumberingAfterBreak="0">
     <w:nsid w:val="275C39AB"/>
     <w:multiLevelType w:val="hybridMultilevel"/>
     <w:tmpl w:val="D4927328"/>
@@ -2079,7 +1729,7 @@
       </w:pPr>
     </w:lvl>
   </w:abstractNum>
-  <w:abstractNum w:abstractNumId="8" w15:restartNumberingAfterBreak="0">
+  <w:abstractNum w:abstractNumId="9" w15:restartNumberingAfterBreak="0">
     <w:nsid w:val="2AD9014C"/>
     <w:multiLevelType w:val="hybridMultilevel"/>
     <w:tmpl w:val="DDDCED46"/>
@@ -2192,7 +1842,7 @@
       </w:rPr>
     </w:lvl>
   </w:abstractNum>
-  <w:abstractNum w:abstractNumId="9" w15:restartNumberingAfterBreak="0">
+  <w:abstractNum w:abstractNumId="10" w15:restartNumberingAfterBreak="0">
     <w:nsid w:val="39175B2B"/>
     <w:multiLevelType w:val="hybridMultilevel"/>
     <w:tmpl w:val="AD1A419A"/>
@@ -2278,7 +1928,7 @@
       </w:pPr>
     </w:lvl>
   </w:abstractNum>
-  <w:abstractNum w:abstractNumId="10" w15:restartNumberingAfterBreak="0">
+  <w:abstractNum w:abstractNumId="11" w15:restartNumberingAfterBreak="0">
     <w:nsid w:val="586E452D"/>
     <w:multiLevelType w:val="hybridMultilevel"/>
     <w:tmpl w:val="25CAF960"/>
@@ -2367,7 +2017,7 @@
       </w:pPr>
     </w:lvl>
   </w:abstractNum>
-  <w:abstractNum w:abstractNumId="11" w15:restartNumberingAfterBreak="0">
+  <w:abstractNum w:abstractNumId="12" w15:restartNumberingAfterBreak="0">
     <w:nsid w:val="5D9435A0"/>
     <w:multiLevelType w:val="hybridMultilevel"/>
     <w:tmpl w:val="D4927328"/>
@@ -2453,7 +2103,7 @@
       </w:pPr>
     </w:lvl>
   </w:abstractNum>
-  <w:abstractNum w:abstractNumId="12" w15:restartNumberingAfterBreak="0">
+  <w:abstractNum w:abstractNumId="13" w15:restartNumberingAfterBreak="0">
     <w:nsid w:val="6295451C"/>
     <w:multiLevelType w:val="hybridMultilevel"/>
     <w:tmpl w:val="084816CA"/>
@@ -2542,7 +2192,119 @@
       </w:pPr>
     </w:lvl>
   </w:abstractNum>
-  <w:abstractNum w:abstractNumId="13" w15:restartNumberingAfterBreak="0">
+  <w:abstractNum w:abstractNumId="14" w15:restartNumberingAfterBreak="0">
+    <w:nsid w:val="6301750D"/>
+    <w:multiLevelType w:val="hybridMultilevel"/>
+    <w:tmpl w:val="C2A49D78"/>
+    <w:lvl w:ilvl="0" w:tplc="0546C1AE">
+      <w:numFmt w:val="bullet"/>
+      <w:lvlText w:val="-"/>
+      <w:lvlJc w:val="left"/>
+      <w:pPr>
+        <w:ind w:left="720" w:hanging="360"/>
+      </w:pPr>
+      <w:rPr>
+        <w:rFonts w:ascii="Helvetica" w:eastAsiaTheme="minorHAnsi" w:hAnsi="Helvetica" w:cs="Helvetica" w:hint="default"/>
+      </w:rPr>
+    </w:lvl>
+    <w:lvl w:ilvl="1" w:tplc="0C0A0003" w:tentative="1">
+      <w:start w:val="1"/>
+      <w:numFmt w:val="bullet"/>
+      <w:lvlText w:val="o"/>
+      <w:lvlJc w:val="left"/>
+      <w:pPr>
+        <w:ind w:left="1440" w:hanging="360"/>
+      </w:pPr>
+      <w:rPr>
+        <w:rFonts w:ascii="Courier New" w:hAnsi="Courier New" w:cs="Courier New" w:hint="default"/>
+      </w:rPr>
+    </w:lvl>
+    <w:lvl w:ilvl="2" w:tplc="0C0A0005" w:tentative="1">
+      <w:start w:val="1"/>
+      <w:numFmt w:val="bullet"/>
+      <w:lvlText w:val=""/>
+      <w:lvlJc w:val="left"/>
+      <w:pPr>
+        <w:ind w:left="2160" w:hanging="360"/>
+      </w:pPr>
+      <w:rPr>
+        <w:rFonts w:ascii="Wingdings" w:hAnsi="Wingdings" w:hint="default"/>
+      </w:rPr>
+    </w:lvl>
+    <w:lvl w:ilvl="3" w:tplc="0C0A0001" w:tentative="1">
+      <w:start w:val="1"/>
+      <w:numFmt w:val="bullet"/>
+      <w:lvlText w:val=""/>
+      <w:lvlJc w:val="left"/>
+      <w:pPr>
+        <w:ind w:left="2880" w:hanging="360"/>
+      </w:pPr>
+      <w:rPr>
+        <w:rFonts w:ascii="Symbol" w:hAnsi="Symbol" w:hint="default"/>
+      </w:rPr>
+    </w:lvl>
+    <w:lvl w:ilvl="4" w:tplc="0C0A0003" w:tentative="1">
+      <w:start w:val="1"/>
+      <w:numFmt w:val="bullet"/>
+      <w:lvlText w:val="o"/>
+      <w:lvlJc w:val="left"/>
+      <w:pPr>
+        <w:ind w:left="3600" w:hanging="360"/>
+      </w:pPr>
+      <w:rPr>
+        <w:rFonts w:ascii="Courier New" w:hAnsi="Courier New" w:cs="Courier New" w:hint="default"/>
+      </w:rPr>
+    </w:lvl>
+    <w:lvl w:ilvl="5" w:tplc="0C0A0005" w:tentative="1">
+      <w:start w:val="1"/>
+      <w:numFmt w:val="bullet"/>
+      <w:lvlText w:val=""/>
+      <w:lvlJc w:val="left"/>
+      <w:pPr>
+        <w:ind w:left="4320" w:hanging="360"/>
+      </w:pPr>
+      <w:rPr>
+        <w:rFonts w:ascii="Wingdings" w:hAnsi="Wingdings" w:hint="default"/>
+      </w:rPr>
+    </w:lvl>
+    <w:lvl w:ilvl="6" w:tplc="0C0A0001" w:tentative="1">
+      <w:start w:val="1"/>
+      <w:numFmt w:val="bullet"/>
+      <w:lvlText w:val=""/>
+      <w:lvlJc w:val="left"/>
+      <w:pPr>
+        <w:ind w:left="5040" w:hanging="360"/>
+      </w:pPr>
+      <w:rPr>
+        <w:rFonts w:ascii="Symbol" w:hAnsi="Symbol" w:hint="default"/>
+      </w:rPr>
+    </w:lvl>
+    <w:lvl w:ilvl="7" w:tplc="0C0A0003" w:tentative="1">
+      <w:start w:val="1"/>
+      <w:numFmt w:val="bullet"/>
+      <w:lvlText w:val="o"/>
+      <w:lvlJc w:val="left"/>
+      <w:pPr>
+        <w:ind w:left="5760" w:hanging="360"/>
+      </w:pPr>
+      <w:rPr>
+        <w:rFonts w:ascii="Courier New" w:hAnsi="Courier New" w:cs="Courier New" w:hint="default"/>
+      </w:rPr>
+    </w:lvl>
+    <w:lvl w:ilvl="8" w:tplc="0C0A0005" w:tentative="1">
+      <w:start w:val="1"/>
+      <w:numFmt w:val="bullet"/>
+      <w:lvlText w:val=""/>
+      <w:lvlJc w:val="left"/>
+      <w:pPr>
+        <w:ind w:left="6480" w:hanging="360"/>
+      </w:pPr>
+      <w:rPr>
+        <w:rFonts w:ascii="Wingdings" w:hAnsi="Wingdings" w:hint="default"/>
+      </w:rPr>
+    </w:lvl>
+  </w:abstractNum>
+  <w:abstractNum w:abstractNumId="15" w15:restartNumberingAfterBreak="0">
     <w:nsid w:val="76480A58"/>
     <w:multiLevelType w:val="hybridMultilevel"/>
     <w:tmpl w:val="E5C442D6"/>
@@ -2638,22 +2400,22 @@
     <w:abstractNumId w:val="0"/>
   </w:num>
   <w:num w:numId="3">
-    <w:abstractNumId w:val="11"/>
+    <w:abstractNumId w:val="12"/>
   </w:num>
   <w:num w:numId="4">
-    <w:abstractNumId w:val="7"/>
+    <w:abstractNumId w:val="8"/>
   </w:num>
   <w:num w:numId="5">
     <w:abstractNumId w:val="5"/>
   </w:num>
   <w:num w:numId="6">
-    <w:abstractNumId w:val="8"/>
+    <w:abstractNumId w:val="9"/>
   </w:num>
   <w:num w:numId="7">
     <w:abstractNumId w:val="2"/>
   </w:num>
   <w:num w:numId="8">
-    <w:abstractNumId w:val="9"/>
+    <w:abstractNumId w:val="10"/>
   </w:num>
   <w:num w:numId="9">
     <w:abstractNumId w:val="6"/>
@@ -2665,13 +2427,19 @@
     <w:abstractNumId w:val="4"/>
   </w:num>
   <w:num w:numId="12">
-    <w:abstractNumId w:val="10"/>
+    <w:abstractNumId w:val="11"/>
   </w:num>
   <w:num w:numId="13">
+    <w:abstractNumId w:val="15"/>
+  </w:num>
+  <w:num w:numId="14">
     <w:abstractNumId w:val="13"/>
   </w:num>
-  <w:num w:numId="14">
-    <w:abstractNumId w:val="12"/>
+  <w:num w:numId="15">
+    <w:abstractNumId w:val="14"/>
+  </w:num>
+  <w:num w:numId="16">
+    <w:abstractNumId w:val="7"/>
   </w:num>
 </w:numbering>
 </file>

</xml_diff>

<commit_message>
IS PPractice Class Diagram 1.3
Redactado y ajustado el diagrama al caso redactado.
Corrección de ortografica


Former-commit-id: 1606ee5ab4545363d39f5a70e2b682ace5330312
</commit_message>
<xml_diff>
--- a/IS/PPractice Class diagram/100405951-IND-1.docx
+++ b/IS/PPractice Class diagram/100405951-IND-1.docx
@@ -317,7 +317,23 @@
           <w:bCs/>
           <w:lang w:val="es-ES"/>
         </w:rPr>
-        <w:t xml:space="preserve"> (que requiere una titulación superior) y el de enfermería (que requiere una titulación media). Todo este personal esta identificado por su nombre e identificador.</w:t>
+        <w:t xml:space="preserve"> (que requiere una titulación superior) y el de enfermería (que requiere una titulación media). Todo este personal </w:t>
+      </w:r>
+      <w:r>
+        <w:rPr>
+          <w:rFonts w:ascii="Helvetica" w:hAnsi="Helvetica" w:cs="Helvetica"/>
+          <w:bCs/>
+          <w:lang w:val="es-ES"/>
+        </w:rPr>
+        <w:t>está</w:t>
+      </w:r>
+      <w:r>
+        <w:rPr>
+          <w:rFonts w:ascii="Helvetica" w:hAnsi="Helvetica" w:cs="Helvetica"/>
+          <w:bCs/>
+          <w:lang w:val="es-ES"/>
+        </w:rPr>
+        <w:t xml:space="preserve"> identificado por su nombre e identificador.</w:t>
       </w:r>
     </w:p>
     <w:p>
@@ -692,7 +708,23 @@
           <w:bCs/>
           <w:lang w:val="es-ES"/>
         </w:rPr>
-        <w:t>Prestigio del médico, se trata de elegir al especialista mas adecuado para la dolencia concreta de cada paciente.</w:t>
+        <w:t xml:space="preserve">Prestigio del médico, se trata de elegir al especialista </w:t>
+      </w:r>
+      <w:r>
+        <w:rPr>
+          <w:rFonts w:ascii="Helvetica" w:hAnsi="Helvetica" w:cs="Helvetica"/>
+          <w:bCs/>
+          <w:lang w:val="es-ES"/>
+        </w:rPr>
+        <w:t>más</w:t>
+      </w:r>
+      <w:r>
+        <w:rPr>
+          <w:rFonts w:ascii="Helvetica" w:hAnsi="Helvetica" w:cs="Helvetica"/>
+          <w:bCs/>
+          <w:lang w:val="es-ES"/>
+        </w:rPr>
+        <w:t xml:space="preserve"> adecuado para la dolencia concreta de cada paciente.</w:t>
       </w:r>
     </w:p>
     <w:p>
@@ -736,7 +768,23 @@
           <w:bCs/>
           <w:lang w:val="es-ES"/>
         </w:rPr>
-        <w:t>Publicaciones, cuanto mas extensa y amplia es una publicación mayor categoría proporciona.</w:t>
+        <w:t xml:space="preserve">Publicaciones, cuanto </w:t>
+      </w:r>
+      <w:r>
+        <w:rPr>
+          <w:rFonts w:ascii="Helvetica" w:hAnsi="Helvetica" w:cs="Helvetica"/>
+          <w:bCs/>
+          <w:lang w:val="es-ES"/>
+        </w:rPr>
+        <w:t>más</w:t>
+      </w:r>
+      <w:r>
+        <w:rPr>
+          <w:rFonts w:ascii="Helvetica" w:hAnsi="Helvetica" w:cs="Helvetica"/>
+          <w:bCs/>
+          <w:lang w:val="es-ES"/>
+        </w:rPr>
+        <w:t xml:space="preserve"> extensa y amplia es una publicación mayor categoría proporciona.</w:t>
       </w:r>
     </w:p>
     <w:p>

</xml_diff>

<commit_message>
IS PPractice Class Diagram 1.4
Redactado y ajustado el diagrama al caso redactado.
Corrección de ortografica y accesibilidad.
Resubido


Former-commit-id: 6dcf2552f72680c10eff782bd5604388d546f9db
Former-commit-id: f90704bdf0e03602f1546eaccff7c6b6d4a109ff
</commit_message>
<xml_diff>
--- a/IS/PPractice Class diagram/100405951-IND-1.docx
+++ b/IS/PPractice Class diagram/100405951-IND-1.docx
@@ -595,10 +595,10 @@
           <w:lang w:val="es-ES"/>
         </w:rPr>
         <w:drawing>
-          <wp:inline distT="0" distB="0" distL="0" distR="0" wp14:anchorId="30A18D7F" wp14:editId="1461928C">
+          <wp:inline distT="0" distB="0" distL="0" distR="0" wp14:anchorId="30A18D7F" wp14:editId="2B7BF6F5">
             <wp:extent cx="5940425" cy="5547995"/>
             <wp:effectExtent l="0" t="0" r="3175" b="0"/>
-            <wp:docPr id="4" name="Picture 4"/>
+            <wp:docPr id="4" name="Picture 4" descr="Diagram&#10;&#10;Description automatically generated&#10;"/>
             <wp:cNvGraphicFramePr>
               <a:graphicFrameLocks xmlns:a="http://schemas.openxmlformats.org/drawingml/2006/main" noChangeAspect="1"/>
             </wp:cNvGraphicFramePr>
@@ -606,7 +606,7 @@
               <a:graphicData uri="http://schemas.openxmlformats.org/drawingml/2006/picture">
                 <pic:pic xmlns:pic="http://schemas.openxmlformats.org/drawingml/2006/picture">
                   <pic:nvPicPr>
-                    <pic:cNvPr id="0" name="Picture 4"/>
+                    <pic:cNvPr id="4" name="Picture 4" descr="Diagram&#10;&#10;Description automatically generated&#10;"/>
                     <pic:cNvPicPr>
                       <a:picLocks noChangeAspect="1" noChangeArrowheads="1"/>
                     </pic:cNvPicPr>

</xml_diff>